<commit_message>
Started on the use case description
</commit_message>
<xml_diff>
--- a/CMPT-2276 LAB 2/UseCase1 (In-Home Safety).docx
+++ b/CMPT-2276 LAB 2/UseCase1 (In-Home Safety).docx
@@ -66,6 +66,12 @@
                 <w:rFonts w:cstheme="minorHAnsi"/>
               </w:rPr>
             </w:pPr>
+            <w:r>
+              <w:rPr>
+                <w:rFonts w:cstheme="minorHAnsi"/>
+              </w:rPr>
+              <w:t>Emergency Response</w:t>
+            </w:r>
           </w:p>
         </w:tc>
       </w:tr>
@@ -112,6 +118,12 @@
                 <w:rFonts w:cstheme="minorHAnsi"/>
               </w:rPr>
             </w:pPr>
+            <w:r>
+              <w:rPr>
+                <w:rFonts w:cstheme="minorHAnsi"/>
+              </w:rPr>
+              <w:t>CMPT 2276 Group 4</w:t>
+            </w:r>
           </w:p>
         </w:tc>
         <w:tc>
@@ -155,6 +167,12 @@
                 <w:rFonts w:cstheme="minorHAnsi"/>
               </w:rPr>
             </w:pPr>
+            <w:r>
+              <w:rPr>
+                <w:rFonts w:cstheme="minorHAnsi"/>
+              </w:rPr>
+              <w:t>Aniyah Bohnen</w:t>
+            </w:r>
           </w:p>
         </w:tc>
       </w:tr>
@@ -205,7 +223,7 @@
               <w:rPr>
                 <w:rFonts w:cstheme="minorHAnsi"/>
               </w:rPr>
-              <w:t>xx</w:t>
+              <w:t>2023-03-05</w:t>
             </w:r>
           </w:p>
         </w:tc>
@@ -324,6 +342,18 @@
                 <w:rFonts w:cstheme="minorHAnsi"/>
               </w:rPr>
             </w:pPr>
+            <w:r>
+              <w:rPr>
+                <w:rFonts w:cstheme="minorHAnsi"/>
+              </w:rPr>
+              <w:t xml:space="preserve">Emergency services are notified </w:t>
+            </w:r>
+            <w:r>
+              <w:rPr>
+                <w:rFonts w:cstheme="minorHAnsi"/>
+              </w:rPr>
+              <w:t>when a senior presents alarming behavior detected by movement or button press.</w:t>
+            </w:r>
           </w:p>
         </w:tc>
       </w:tr>
@@ -361,6 +391,12 @@
                 <w:rFonts w:cstheme="minorHAnsi"/>
               </w:rPr>
             </w:pPr>
+            <w:r>
+              <w:rPr>
+                <w:rFonts w:cstheme="minorHAnsi"/>
+              </w:rPr>
+              <w:t xml:space="preserve">Senior, Emergency Services, </w:t>
+            </w:r>
           </w:p>
         </w:tc>
       </w:tr>
@@ -402,6 +438,26 @@
                 <w:rFonts w:cstheme="minorHAnsi"/>
               </w:rPr>
             </w:pPr>
+            <w:r>
+              <w:rPr>
+                <w:rFonts w:cstheme="minorHAnsi"/>
+              </w:rPr>
+              <w:t>1.</w:t>
+            </w:r>
+          </w:p>
+          <w:p>
+            <w:pPr>
+              <w:spacing w:after="0" w:line="240" w:lineRule="auto"/>
+              <w:rPr>
+                <w:rFonts w:cstheme="minorHAnsi"/>
+              </w:rPr>
+            </w:pPr>
+            <w:r>
+              <w:rPr>
+                <w:rFonts w:cstheme="minorHAnsi"/>
+              </w:rPr>
+              <w:t xml:space="preserve">2. </w:t>
+            </w:r>
           </w:p>
         </w:tc>
       </w:tr>
@@ -435,6 +491,30 @@
           </w:tcPr>
           <w:p>
             <w:pPr>
+              <w:pStyle w:val="ListParagraph"/>
+              <w:numPr>
+                <w:ilvl w:val="0"/>
+                <w:numId w:val="8"/>
+              </w:numPr>
+              <w:spacing w:after="0" w:line="240" w:lineRule="auto"/>
+              <w:rPr>
+                <w:rFonts w:cstheme="minorHAnsi"/>
+              </w:rPr>
+            </w:pPr>
+            <w:r>
+              <w:rPr>
+                <w:rFonts w:cstheme="minorHAnsi"/>
+              </w:rPr>
+              <w:t>Immediate family is notified/contacted.</w:t>
+            </w:r>
+          </w:p>
+          <w:p>
+            <w:pPr>
+              <w:pStyle w:val="ListParagraph"/>
+              <w:numPr>
+                <w:ilvl w:val="0"/>
+                <w:numId w:val="8"/>
+              </w:numPr>
               <w:spacing w:after="0" w:line="240" w:lineRule="auto"/>
               <w:rPr>
                 <w:rFonts w:cstheme="minorHAnsi"/>
@@ -480,6 +560,49 @@
           </w:tcPr>
           <w:p>
             <w:pPr>
+              <w:pStyle w:val="ListParagraph"/>
+              <w:numPr>
+                <w:ilvl w:val="0"/>
+                <w:numId w:val="9"/>
+              </w:numPr>
+              <w:spacing w:after="0" w:line="240" w:lineRule="auto"/>
+              <w:rPr>
+                <w:rFonts w:cstheme="minorHAnsi"/>
+              </w:rPr>
+            </w:pPr>
+            <w:r>
+              <w:rPr>
+                <w:rFonts w:cstheme="minorHAnsi"/>
+              </w:rPr>
+              <w:t>Senior feels unwell and needs urgent medical attention or there exists a threat to their well-being.</w:t>
+            </w:r>
+          </w:p>
+          <w:p>
+            <w:pPr>
+              <w:pStyle w:val="ListParagraph"/>
+              <w:numPr>
+                <w:ilvl w:val="0"/>
+                <w:numId w:val="9"/>
+              </w:numPr>
+              <w:spacing w:after="0" w:line="240" w:lineRule="auto"/>
+              <w:rPr>
+                <w:rFonts w:cstheme="minorHAnsi"/>
+              </w:rPr>
+            </w:pPr>
+            <w:r>
+              <w:rPr>
+                <w:rFonts w:cstheme="minorHAnsi"/>
+              </w:rPr>
+              <w:t>911 is called and notified of an emergency.</w:t>
+            </w:r>
+          </w:p>
+          <w:p>
+            <w:pPr>
+              <w:pStyle w:val="ListParagraph"/>
+              <w:numPr>
+                <w:ilvl w:val="0"/>
+                <w:numId w:val="9"/>
+              </w:numPr>
               <w:spacing w:after="0" w:line="240" w:lineRule="auto"/>
               <w:rPr>
                 <w:rFonts w:cstheme="minorHAnsi"/>
@@ -528,13 +651,44 @@
           </w:tcPr>
           <w:p>
             <w:pPr>
-              <w:tabs>
-                <w:tab w:val="left" w:pos="432"/>
-              </w:tabs>
-              <w:spacing w:after="0" w:line="240" w:lineRule="auto"/>
-              <w:rPr>
-                <w:rFonts w:cstheme="minorHAnsi"/>
-                <w:color w:val="A6A6A6"/>
+              <w:rPr>
+                <w:color w:val="000000" w:themeColor="text1"/>
+              </w:rPr>
+            </w:pPr>
+            <w:r>
+              <w:rPr>
+                <w:color w:val="000000" w:themeColor="text1"/>
+              </w:rPr>
+              <w:t>2 -  In step 2 of the main flow, if the emergency services are contacted by the alarm system:</w:t>
+            </w:r>
+          </w:p>
+          <w:p>
+            <w:pPr>
+              <w:pStyle w:val="ListParagraph"/>
+              <w:numPr>
+                <w:ilvl w:val="0"/>
+                <w:numId w:val="10"/>
+              </w:numPr>
+              <w:rPr>
+                <w:color w:val="000000" w:themeColor="text1"/>
+              </w:rPr>
+            </w:pPr>
+            <w:r>
+              <w:rPr>
+                <w:color w:val="000000" w:themeColor="text1"/>
+              </w:rPr>
+              <w:t>The location of the house is sent to emergency services with the type of threat identified by the system.</w:t>
+            </w:r>
+          </w:p>
+          <w:p>
+            <w:pPr>
+              <w:pStyle w:val="ListParagraph"/>
+              <w:numPr>
+                <w:ilvl w:val="0"/>
+                <w:numId w:val="10"/>
+              </w:numPr>
+              <w:rPr>
+                <w:color w:val="000000" w:themeColor="text1"/>
               </w:rPr>
             </w:pPr>
           </w:p>
@@ -780,6 +934,184 @@
     </w:lvl>
   </w:abstractNum>
   <w:abstractNum w:abstractNumId="1" w15:restartNumberingAfterBreak="0">
+    <w:nsid w:val="0A6D33E2"/>
+    <w:multiLevelType w:val="hybridMultilevel"/>
+    <w:tmpl w:val="76A286FA"/>
+    <w:lvl w:ilvl="0" w:tplc="1009000F">
+      <w:start w:val="1"/>
+      <w:numFmt w:val="decimal"/>
+      <w:lvlText w:val="%1."/>
+      <w:lvlJc w:val="left"/>
+      <w:pPr>
+        <w:ind w:left="720" w:hanging="360"/>
+      </w:pPr>
+      <w:rPr>
+        <w:rFonts w:hint="default"/>
+      </w:rPr>
+    </w:lvl>
+    <w:lvl w:ilvl="1" w:tplc="10090019" w:tentative="1">
+      <w:start w:val="1"/>
+      <w:numFmt w:val="lowerLetter"/>
+      <w:lvlText w:val="%2."/>
+      <w:lvlJc w:val="left"/>
+      <w:pPr>
+        <w:ind w:left="1440" w:hanging="360"/>
+      </w:pPr>
+    </w:lvl>
+    <w:lvl w:ilvl="2" w:tplc="1009001B" w:tentative="1">
+      <w:start w:val="1"/>
+      <w:numFmt w:val="lowerRoman"/>
+      <w:lvlText w:val="%3."/>
+      <w:lvlJc w:val="right"/>
+      <w:pPr>
+        <w:ind w:left="2160" w:hanging="180"/>
+      </w:pPr>
+    </w:lvl>
+    <w:lvl w:ilvl="3" w:tplc="1009000F" w:tentative="1">
+      <w:start w:val="1"/>
+      <w:numFmt w:val="decimal"/>
+      <w:lvlText w:val="%4."/>
+      <w:lvlJc w:val="left"/>
+      <w:pPr>
+        <w:ind w:left="2880" w:hanging="360"/>
+      </w:pPr>
+    </w:lvl>
+    <w:lvl w:ilvl="4" w:tplc="10090019" w:tentative="1">
+      <w:start w:val="1"/>
+      <w:numFmt w:val="lowerLetter"/>
+      <w:lvlText w:val="%5."/>
+      <w:lvlJc w:val="left"/>
+      <w:pPr>
+        <w:ind w:left="3600" w:hanging="360"/>
+      </w:pPr>
+    </w:lvl>
+    <w:lvl w:ilvl="5" w:tplc="1009001B" w:tentative="1">
+      <w:start w:val="1"/>
+      <w:numFmt w:val="lowerRoman"/>
+      <w:lvlText w:val="%6."/>
+      <w:lvlJc w:val="right"/>
+      <w:pPr>
+        <w:ind w:left="4320" w:hanging="180"/>
+      </w:pPr>
+    </w:lvl>
+    <w:lvl w:ilvl="6" w:tplc="1009000F" w:tentative="1">
+      <w:start w:val="1"/>
+      <w:numFmt w:val="decimal"/>
+      <w:lvlText w:val="%7."/>
+      <w:lvlJc w:val="left"/>
+      <w:pPr>
+        <w:ind w:left="5040" w:hanging="360"/>
+      </w:pPr>
+    </w:lvl>
+    <w:lvl w:ilvl="7" w:tplc="10090019" w:tentative="1">
+      <w:start w:val="1"/>
+      <w:numFmt w:val="lowerLetter"/>
+      <w:lvlText w:val="%8."/>
+      <w:lvlJc w:val="left"/>
+      <w:pPr>
+        <w:ind w:left="5760" w:hanging="360"/>
+      </w:pPr>
+    </w:lvl>
+    <w:lvl w:ilvl="8" w:tplc="1009001B" w:tentative="1">
+      <w:start w:val="1"/>
+      <w:numFmt w:val="lowerRoman"/>
+      <w:lvlText w:val="%9."/>
+      <w:lvlJc w:val="right"/>
+      <w:pPr>
+        <w:ind w:left="6480" w:hanging="180"/>
+      </w:pPr>
+    </w:lvl>
+  </w:abstractNum>
+  <w:abstractNum w:abstractNumId="2" w15:restartNumberingAfterBreak="0">
+    <w:nsid w:val="17D62F9D"/>
+    <w:multiLevelType w:val="hybridMultilevel"/>
+    <w:tmpl w:val="711E2576"/>
+    <w:lvl w:ilvl="0" w:tplc="1009000F">
+      <w:start w:val="1"/>
+      <w:numFmt w:val="decimal"/>
+      <w:lvlText w:val="%1."/>
+      <w:lvlJc w:val="left"/>
+      <w:pPr>
+        <w:ind w:left="720" w:hanging="360"/>
+      </w:pPr>
+      <w:rPr>
+        <w:rFonts w:hint="default"/>
+      </w:rPr>
+    </w:lvl>
+    <w:lvl w:ilvl="1" w:tplc="10090019" w:tentative="1">
+      <w:start w:val="1"/>
+      <w:numFmt w:val="lowerLetter"/>
+      <w:lvlText w:val="%2."/>
+      <w:lvlJc w:val="left"/>
+      <w:pPr>
+        <w:ind w:left="1440" w:hanging="360"/>
+      </w:pPr>
+    </w:lvl>
+    <w:lvl w:ilvl="2" w:tplc="1009001B" w:tentative="1">
+      <w:start w:val="1"/>
+      <w:numFmt w:val="lowerRoman"/>
+      <w:lvlText w:val="%3."/>
+      <w:lvlJc w:val="right"/>
+      <w:pPr>
+        <w:ind w:left="2160" w:hanging="180"/>
+      </w:pPr>
+    </w:lvl>
+    <w:lvl w:ilvl="3" w:tplc="1009000F" w:tentative="1">
+      <w:start w:val="1"/>
+      <w:numFmt w:val="decimal"/>
+      <w:lvlText w:val="%4."/>
+      <w:lvlJc w:val="left"/>
+      <w:pPr>
+        <w:ind w:left="2880" w:hanging="360"/>
+      </w:pPr>
+    </w:lvl>
+    <w:lvl w:ilvl="4" w:tplc="10090019" w:tentative="1">
+      <w:start w:val="1"/>
+      <w:numFmt w:val="lowerLetter"/>
+      <w:lvlText w:val="%5."/>
+      <w:lvlJc w:val="left"/>
+      <w:pPr>
+        <w:ind w:left="3600" w:hanging="360"/>
+      </w:pPr>
+    </w:lvl>
+    <w:lvl w:ilvl="5" w:tplc="1009001B" w:tentative="1">
+      <w:start w:val="1"/>
+      <w:numFmt w:val="lowerRoman"/>
+      <w:lvlText w:val="%6."/>
+      <w:lvlJc w:val="right"/>
+      <w:pPr>
+        <w:ind w:left="4320" w:hanging="180"/>
+      </w:pPr>
+    </w:lvl>
+    <w:lvl w:ilvl="6" w:tplc="1009000F" w:tentative="1">
+      <w:start w:val="1"/>
+      <w:numFmt w:val="decimal"/>
+      <w:lvlText w:val="%7."/>
+      <w:lvlJc w:val="left"/>
+      <w:pPr>
+        <w:ind w:left="5040" w:hanging="360"/>
+      </w:pPr>
+    </w:lvl>
+    <w:lvl w:ilvl="7" w:tplc="10090019" w:tentative="1">
+      <w:start w:val="1"/>
+      <w:numFmt w:val="lowerLetter"/>
+      <w:lvlText w:val="%8."/>
+      <w:lvlJc w:val="left"/>
+      <w:pPr>
+        <w:ind w:left="5760" w:hanging="360"/>
+      </w:pPr>
+    </w:lvl>
+    <w:lvl w:ilvl="8" w:tplc="1009001B" w:tentative="1">
+      <w:start w:val="1"/>
+      <w:numFmt w:val="lowerRoman"/>
+      <w:lvlText w:val="%9."/>
+      <w:lvlJc w:val="right"/>
+      <w:pPr>
+        <w:ind w:left="6480" w:hanging="180"/>
+      </w:pPr>
+    </w:lvl>
+  </w:abstractNum>
+  <w:abstractNum w:abstractNumId="3" w15:restartNumberingAfterBreak="0">
     <w:nsid w:val="1F390D10"/>
     <w:multiLevelType w:val="singleLevel"/>
     <w:tmpl w:val="4D90F492"/>
@@ -794,7 +1126,7 @@
       </w:pPr>
     </w:lvl>
   </w:abstractNum>
-  <w:abstractNum w:abstractNumId="2" w15:restartNumberingAfterBreak="0">
+  <w:abstractNum w:abstractNumId="4" w15:restartNumberingAfterBreak="0">
     <w:nsid w:val="26B950D5"/>
     <w:multiLevelType w:val="hybridMultilevel"/>
     <w:tmpl w:val="85EE9698"/>
@@ -880,7 +1212,185 @@
       </w:pPr>
     </w:lvl>
   </w:abstractNum>
-  <w:abstractNum w:abstractNumId="3" w15:restartNumberingAfterBreak="0">
+  <w:abstractNum w:abstractNumId="5" w15:restartNumberingAfterBreak="0">
+    <w:nsid w:val="39EF504D"/>
+    <w:multiLevelType w:val="hybridMultilevel"/>
+    <w:tmpl w:val="8AF2E034"/>
+    <w:lvl w:ilvl="0" w:tplc="1009000F">
+      <w:start w:val="1"/>
+      <w:numFmt w:val="decimal"/>
+      <w:lvlText w:val="%1."/>
+      <w:lvlJc w:val="left"/>
+      <w:pPr>
+        <w:ind w:left="720" w:hanging="360"/>
+      </w:pPr>
+      <w:rPr>
+        <w:rFonts w:hint="default"/>
+      </w:rPr>
+    </w:lvl>
+    <w:lvl w:ilvl="1" w:tplc="10090019" w:tentative="1">
+      <w:start w:val="1"/>
+      <w:numFmt w:val="lowerLetter"/>
+      <w:lvlText w:val="%2."/>
+      <w:lvlJc w:val="left"/>
+      <w:pPr>
+        <w:ind w:left="1440" w:hanging="360"/>
+      </w:pPr>
+    </w:lvl>
+    <w:lvl w:ilvl="2" w:tplc="1009001B" w:tentative="1">
+      <w:start w:val="1"/>
+      <w:numFmt w:val="lowerRoman"/>
+      <w:lvlText w:val="%3."/>
+      <w:lvlJc w:val="right"/>
+      <w:pPr>
+        <w:ind w:left="2160" w:hanging="180"/>
+      </w:pPr>
+    </w:lvl>
+    <w:lvl w:ilvl="3" w:tplc="1009000F" w:tentative="1">
+      <w:start w:val="1"/>
+      <w:numFmt w:val="decimal"/>
+      <w:lvlText w:val="%4."/>
+      <w:lvlJc w:val="left"/>
+      <w:pPr>
+        <w:ind w:left="2880" w:hanging="360"/>
+      </w:pPr>
+    </w:lvl>
+    <w:lvl w:ilvl="4" w:tplc="10090019" w:tentative="1">
+      <w:start w:val="1"/>
+      <w:numFmt w:val="lowerLetter"/>
+      <w:lvlText w:val="%5."/>
+      <w:lvlJc w:val="left"/>
+      <w:pPr>
+        <w:ind w:left="3600" w:hanging="360"/>
+      </w:pPr>
+    </w:lvl>
+    <w:lvl w:ilvl="5" w:tplc="1009001B" w:tentative="1">
+      <w:start w:val="1"/>
+      <w:numFmt w:val="lowerRoman"/>
+      <w:lvlText w:val="%6."/>
+      <w:lvlJc w:val="right"/>
+      <w:pPr>
+        <w:ind w:left="4320" w:hanging="180"/>
+      </w:pPr>
+    </w:lvl>
+    <w:lvl w:ilvl="6" w:tplc="1009000F" w:tentative="1">
+      <w:start w:val="1"/>
+      <w:numFmt w:val="decimal"/>
+      <w:lvlText w:val="%7."/>
+      <w:lvlJc w:val="left"/>
+      <w:pPr>
+        <w:ind w:left="5040" w:hanging="360"/>
+      </w:pPr>
+    </w:lvl>
+    <w:lvl w:ilvl="7" w:tplc="10090019" w:tentative="1">
+      <w:start w:val="1"/>
+      <w:numFmt w:val="lowerLetter"/>
+      <w:lvlText w:val="%8."/>
+      <w:lvlJc w:val="left"/>
+      <w:pPr>
+        <w:ind w:left="5760" w:hanging="360"/>
+      </w:pPr>
+    </w:lvl>
+    <w:lvl w:ilvl="8" w:tplc="1009001B" w:tentative="1">
+      <w:start w:val="1"/>
+      <w:numFmt w:val="lowerRoman"/>
+      <w:lvlText w:val="%9."/>
+      <w:lvlJc w:val="right"/>
+      <w:pPr>
+        <w:ind w:left="6480" w:hanging="180"/>
+      </w:pPr>
+    </w:lvl>
+  </w:abstractNum>
+  <w:abstractNum w:abstractNumId="6" w15:restartNumberingAfterBreak="0">
+    <w:nsid w:val="436425BA"/>
+    <w:multiLevelType w:val="hybridMultilevel"/>
+    <w:tmpl w:val="6AE683FA"/>
+    <w:lvl w:ilvl="0" w:tplc="1009000F">
+      <w:start w:val="1"/>
+      <w:numFmt w:val="decimal"/>
+      <w:lvlText w:val="%1."/>
+      <w:lvlJc w:val="left"/>
+      <w:pPr>
+        <w:ind w:left="720" w:hanging="360"/>
+      </w:pPr>
+      <w:rPr>
+        <w:rFonts w:hint="default"/>
+      </w:rPr>
+    </w:lvl>
+    <w:lvl w:ilvl="1" w:tplc="10090019" w:tentative="1">
+      <w:start w:val="1"/>
+      <w:numFmt w:val="lowerLetter"/>
+      <w:lvlText w:val="%2."/>
+      <w:lvlJc w:val="left"/>
+      <w:pPr>
+        <w:ind w:left="1440" w:hanging="360"/>
+      </w:pPr>
+    </w:lvl>
+    <w:lvl w:ilvl="2" w:tplc="1009001B" w:tentative="1">
+      <w:start w:val="1"/>
+      <w:numFmt w:val="lowerRoman"/>
+      <w:lvlText w:val="%3."/>
+      <w:lvlJc w:val="right"/>
+      <w:pPr>
+        <w:ind w:left="2160" w:hanging="180"/>
+      </w:pPr>
+    </w:lvl>
+    <w:lvl w:ilvl="3" w:tplc="1009000F" w:tentative="1">
+      <w:start w:val="1"/>
+      <w:numFmt w:val="decimal"/>
+      <w:lvlText w:val="%4."/>
+      <w:lvlJc w:val="left"/>
+      <w:pPr>
+        <w:ind w:left="2880" w:hanging="360"/>
+      </w:pPr>
+    </w:lvl>
+    <w:lvl w:ilvl="4" w:tplc="10090019" w:tentative="1">
+      <w:start w:val="1"/>
+      <w:numFmt w:val="lowerLetter"/>
+      <w:lvlText w:val="%5."/>
+      <w:lvlJc w:val="left"/>
+      <w:pPr>
+        <w:ind w:left="3600" w:hanging="360"/>
+      </w:pPr>
+    </w:lvl>
+    <w:lvl w:ilvl="5" w:tplc="1009001B" w:tentative="1">
+      <w:start w:val="1"/>
+      <w:numFmt w:val="lowerRoman"/>
+      <w:lvlText w:val="%6."/>
+      <w:lvlJc w:val="right"/>
+      <w:pPr>
+        <w:ind w:left="4320" w:hanging="180"/>
+      </w:pPr>
+    </w:lvl>
+    <w:lvl w:ilvl="6" w:tplc="1009000F" w:tentative="1">
+      <w:start w:val="1"/>
+      <w:numFmt w:val="decimal"/>
+      <w:lvlText w:val="%7."/>
+      <w:lvlJc w:val="left"/>
+      <w:pPr>
+        <w:ind w:left="5040" w:hanging="360"/>
+      </w:pPr>
+    </w:lvl>
+    <w:lvl w:ilvl="7" w:tplc="10090019" w:tentative="1">
+      <w:start w:val="1"/>
+      <w:numFmt w:val="lowerLetter"/>
+      <w:lvlText w:val="%8."/>
+      <w:lvlJc w:val="left"/>
+      <w:pPr>
+        <w:ind w:left="5760" w:hanging="360"/>
+      </w:pPr>
+    </w:lvl>
+    <w:lvl w:ilvl="8" w:tplc="1009001B" w:tentative="1">
+      <w:start w:val="1"/>
+      <w:numFmt w:val="lowerRoman"/>
+      <w:lvlText w:val="%9."/>
+      <w:lvlJc w:val="right"/>
+      <w:pPr>
+        <w:ind w:left="6480" w:hanging="180"/>
+      </w:pPr>
+    </w:lvl>
+  </w:abstractNum>
+  <w:abstractNum w:abstractNumId="7" w15:restartNumberingAfterBreak="0">
     <w:nsid w:val="531A5390"/>
     <w:multiLevelType w:val="hybridMultilevel"/>
     <w:tmpl w:val="EDC67140"/>
@@ -969,7 +1479,7 @@
       </w:pPr>
     </w:lvl>
   </w:abstractNum>
-  <w:abstractNum w:abstractNumId="4" w15:restartNumberingAfterBreak="0">
+  <w:abstractNum w:abstractNumId="8" w15:restartNumberingAfterBreak="0">
     <w:nsid w:val="67E33098"/>
     <w:multiLevelType w:val="hybridMultilevel"/>
     <w:tmpl w:val="CCC2DDD6"/>
@@ -1083,7 +1593,7 @@
       </w:pPr>
     </w:lvl>
   </w:abstractNum>
-  <w:abstractNum w:abstractNumId="5" w15:restartNumberingAfterBreak="0">
+  <w:abstractNum w:abstractNumId="9" w15:restartNumberingAfterBreak="0">
     <w:nsid w:val="740704EF"/>
     <w:multiLevelType w:val="hybridMultilevel"/>
     <w:tmpl w:val="C76C27A6"/>
@@ -1170,22 +1680,34 @@
     </w:lvl>
   </w:abstractNum>
   <w:num w:numId="1" w16cid:durableId="1199926466">
-    <w:abstractNumId w:val="4"/>
+    <w:abstractNumId w:val="8"/>
   </w:num>
   <w:num w:numId="2" w16cid:durableId="905455436">
-    <w:abstractNumId w:val="1"/>
+    <w:abstractNumId w:val="3"/>
   </w:num>
   <w:num w:numId="3" w16cid:durableId="675309191">
-    <w:abstractNumId w:val="3"/>
+    <w:abstractNumId w:val="7"/>
   </w:num>
   <w:num w:numId="4" w16cid:durableId="1134980724">
     <w:abstractNumId w:val="0"/>
   </w:num>
   <w:num w:numId="5" w16cid:durableId="1005979145">
+    <w:abstractNumId w:val="9"/>
+  </w:num>
+  <w:num w:numId="6" w16cid:durableId="1015763589">
+    <w:abstractNumId w:val="4"/>
+  </w:num>
+  <w:num w:numId="7" w16cid:durableId="1993022380">
     <w:abstractNumId w:val="5"/>
   </w:num>
-  <w:num w:numId="6" w16cid:durableId="1015763589">
+  <w:num w:numId="8" w16cid:durableId="272711828">
     <w:abstractNumId w:val="2"/>
+  </w:num>
+  <w:num w:numId="9" w16cid:durableId="1361470595">
+    <w:abstractNumId w:val="1"/>
+  </w:num>
+  <w:num w:numId="10" w16cid:durableId="815805794">
+    <w:abstractNumId w:val="6"/>
   </w:num>
 </w:numbering>
 </file>
@@ -1313,6 +1835,7 @@
     <w:lsdException w:name="HTML Sample" w:semiHidden="1" w:unhideWhenUsed="1"/>
     <w:lsdException w:name="HTML Typewriter" w:semiHidden="1" w:unhideWhenUsed="1"/>
     <w:lsdException w:name="HTML Variable" w:semiHidden="1" w:unhideWhenUsed="1"/>
+    <w:lsdException w:name="Normal Table" w:semiHidden="1" w:unhideWhenUsed="1"/>
     <w:lsdException w:name="annotation subject" w:semiHidden="1" w:unhideWhenUsed="1"/>
     <w:lsdException w:name="No List" w:semiHidden="1" w:unhideWhenUsed="1"/>
     <w:lsdException w:name="Outline List 1" w:semiHidden="1" w:unhideWhenUsed="1"/>
@@ -1359,8 +1882,10 @@
     <w:lsdException w:name="Table Subtle 2" w:semiHidden="1" w:unhideWhenUsed="1"/>
     <w:lsdException w:name="Table Web 1" w:semiHidden="1" w:unhideWhenUsed="1"/>
     <w:lsdException w:name="Table Web 2" w:semiHidden="1" w:unhideWhenUsed="1"/>
+    <w:lsdException w:name="Table Web 3" w:semiHidden="1" w:unhideWhenUsed="1"/>
     <w:lsdException w:name="Balloon Text" w:semiHidden="1" w:unhideWhenUsed="1"/>
     <w:lsdException w:name="Table Grid" w:uiPriority="39"/>
+    <w:lsdException w:name="Table Theme" w:semiHidden="1" w:unhideWhenUsed="1"/>
     <w:lsdException w:name="Placeholder Text" w:semiHidden="1"/>
     <w:lsdException w:name="No Spacing" w:uiPriority="1" w:qFormat="1"/>
     <w:lsdException w:name="Light Shading" w:uiPriority="60"/>
@@ -1635,6 +2160,17 @@
       <w:color w:val="605E5C"/>
       <w:shd w:val="clear" w:color="auto" w:fill="E1DFDD"/>
     </w:rPr>
+  </w:style>
+  <w:style w:type="paragraph" w:styleId="ListParagraph">
+    <w:name w:val="List Paragraph"/>
+    <w:basedOn w:val="Normal"/>
+    <w:uiPriority w:val="34"/>
+    <w:qFormat/>
+    <w:rsid w:val="00655352"/>
+    <w:pPr>
+      <w:ind w:left="720"/>
+      <w:contextualSpacing/>
+    </w:pPr>
   </w:style>
 </w:styles>
 </file>
@@ -2176,20 +2712,20 @@
 </file>
 
 <file path=customXml/item2.xml><?xml version="1.0" encoding="utf-8"?>
+<p:properties xmlns:p="http://schemas.microsoft.com/office/2006/metadata/properties" xmlns:xsi="http://www.w3.org/2001/XMLSchema-instance" xmlns:pc="http://schemas.microsoft.com/office/infopath/2007/PartnerControls">
+  <documentManagement>
+    <_activity xmlns="3f3f8dd5-f854-4a82-af3b-1712c9531ae6" xsi:nil="true"/>
+  </documentManagement>
+</p:properties>
+</file>
+
+<file path=customXml/item3.xml><?xml version="1.0" encoding="utf-8"?>
 <?mso-contentType ?>
 <FormTemplates xmlns="http://schemas.microsoft.com/sharepoint/v3/contenttype/forms">
   <Display>DocumentLibraryForm</Display>
   <Edit>DocumentLibraryForm</Edit>
   <New>DocumentLibraryForm</New>
 </FormTemplates>
-</file>
-
-<file path=customXml/item3.xml><?xml version="1.0" encoding="utf-8"?>
-<p:properties xmlns:p="http://schemas.microsoft.com/office/2006/metadata/properties" xmlns:xsi="http://www.w3.org/2001/XMLSchema-instance" xmlns:pc="http://schemas.microsoft.com/office/infopath/2007/PartnerControls">
-  <documentManagement>
-    <_activity xmlns="3f3f8dd5-f854-4a82-af3b-1712c9531ae6" xsi:nil="true"/>
-  </documentManagement>
-</p:properties>
 </file>
 
 <file path=customXml/itemProps1.xml><?xml version="1.0" encoding="utf-8"?>
@@ -2212,14 +2748,6 @@
 </file>
 
 <file path=customXml/itemProps2.xml><?xml version="1.0" encoding="utf-8"?>
-<ds:datastoreItem xmlns:ds="http://schemas.openxmlformats.org/officeDocument/2006/customXml" ds:itemID="{7B7FAA62-E87B-4349-9008-5DA2CF22D131}">
-  <ds:schemaRefs>
-    <ds:schemaRef ds:uri="http://schemas.microsoft.com/sharepoint/v3/contenttype/forms"/>
-  </ds:schemaRefs>
-</ds:datastoreItem>
-</file>
-
-<file path=customXml/itemProps3.xml><?xml version="1.0" encoding="utf-8"?>
 <ds:datastoreItem xmlns:ds="http://schemas.openxmlformats.org/officeDocument/2006/customXml" ds:itemID="{ED18766B-9FEE-4D61-92D1-000B71909B84}">
   <ds:schemaRefs>
     <ds:schemaRef ds:uri="http://schemas.microsoft.com/office/2006/metadata/properties"/>
@@ -2227,4 +2755,12 @@
     <ds:schemaRef ds:uri="3f3f8dd5-f854-4a82-af3b-1712c9531ae6"/>
   </ds:schemaRefs>
 </ds:datastoreItem>
+</file>
+
+<file path=customXml/itemProps3.xml><?xml version="1.0" encoding="utf-8"?>
+<ds:datastoreItem xmlns:ds="http://schemas.openxmlformats.org/officeDocument/2006/customXml" ds:itemID="{7B7FAA62-E87B-4349-9008-5DA2CF22D131}">
+  <ds:schemaRefs>
+    <ds:schemaRef ds:uri="http://schemas.microsoft.com/sharepoint/v3/contenttype/forms"/>
+  </ds:schemaRefs>
+</ds:datastoreItem>
 </file>
</xml_diff>